<commit_message>
Correction de la liste des bonus Correction du diagramme de classes (à finir) Ajout de la gestion des bonus en interne au serpent Début de la détection des collisions contre les murs
</commit_message>
<xml_diff>
--- a/documents/Bonus.docx
+++ b/documents/Bonus.docx
@@ -9,8 +9,6 @@
           <w:lang w:val="en-US"/>
         </w:rPr>
       </w:pPr>
-      <w:bookmarkStart w:id="0" w:name="_GoBack"/>
-      <w:bookmarkEnd w:id="0"/>
       <w:r>
         <w:rPr>
           <w:b/>
@@ -356,7 +354,20 @@
           <w:lang w:val="en-US"/>
         </w:rPr>
         <w:br/>
-        <w:t>Gives the player a Big Hole. The player can go through everything. (Invisible)</w:t>
+      </w:r>
+      <w:proofErr w:type="gramStart"/>
+      <w:r>
+        <w:rPr>
+          <w:lang w:val="en-US"/>
+        </w:rPr>
+        <w:t>Gives</w:t>
+      </w:r>
+      <w:proofErr w:type="gramEnd"/>
+      <w:r>
+        <w:rPr>
+          <w:lang w:val="en-US"/>
+        </w:rPr>
+        <w:t xml:space="preserve"> the player a Big Hole. The player can go through everything. (Invisible)</w:t>
       </w:r>
       <w:r>
         <w:rPr>
@@ -445,7 +456,21 @@
           <w:lang w:val="en-US"/>
         </w:rPr>
         <w:br/>
-        <w:t>The player can travers/cross the wall. Steering into the wall in one place -&gt; continue at the opposite place of the wall.</w:t>
+        <w:t xml:space="preserve">The player can travers/cross the wall. Steering into the wall in one place -&gt; continue at the </w:t>
+      </w:r>
+      <w:proofErr w:type="gramStart"/>
+      <w:r>
+        <w:rPr>
+          <w:lang w:val="en-US"/>
+        </w:rPr>
+        <w:t>opposite</w:t>
+      </w:r>
+      <w:proofErr w:type="gramEnd"/>
+      <w:r>
+        <w:rPr>
+          <w:lang w:val="en-US"/>
+        </w:rPr>
+        <w:t xml:space="preserve"> place of the wall.</w:t>
       </w:r>
       <w:r>
         <w:rPr>
@@ -462,88 +487,8 @@
           <w:lang w:val="en-US"/>
         </w:rPr>
       </w:pPr>
-      <w:r>
-        <w:rPr>
-          <w:b/>
-          <w:bCs/>
-          <w:lang w:val="en-US"/>
-        </w:rPr>
-        <w:t>Split</w:t>
-      </w:r>
-      <w:r>
-        <w:rPr>
-          <w:lang w:val="en-US"/>
-        </w:rPr>
-        <w:br/>
-      </w:r>
-      <w:r>
-        <w:rPr>
-          <w:noProof/>
-        </w:rPr>
-        <w:drawing>
-          <wp:inline distT="0" distB="0" distL="0" distR="0">
-            <wp:extent cx="9525" cy="9525"/>
-            <wp:effectExtent l="0" t="0" r="0" b="0"/>
-            <wp:docPr id="24" name="Image 24" descr="http://curvefever.com/sites/default/files/u20513/img_trans.gif"/>
-            <wp:cNvGraphicFramePr>
-              <a:graphicFrameLocks xmlns:a="http://schemas.openxmlformats.org/drawingml/2006/main" noChangeAspect="1"/>
-            </wp:cNvGraphicFramePr>
-            <a:graphic xmlns:a="http://schemas.openxmlformats.org/drawingml/2006/main">
-              <a:graphicData uri="http://schemas.openxmlformats.org/drawingml/2006/picture">
-                <pic:pic xmlns:pic="http://schemas.openxmlformats.org/drawingml/2006/picture">
-                  <pic:nvPicPr>
-                    <pic:cNvPr id="0" name="Picture 76" descr="http://curvefever.com/sites/default/files/u20513/img_trans.gif"/>
-                    <pic:cNvPicPr>
-                      <a:picLocks noChangeAspect="1" noChangeArrowheads="1"/>
-                    </pic:cNvPicPr>
-                  </pic:nvPicPr>
-                  <pic:blipFill>
-                    <a:blip r:embed="rId4">
-                      <a:extLst>
-                        <a:ext uri="{28A0092B-C50C-407E-A947-70E740481C1C}">
-                          <a14:useLocalDpi xmlns:a14="http://schemas.microsoft.com/office/drawing/2010/main" val="0"/>
-                        </a:ext>
-                      </a:extLst>
-                    </a:blip>
-                    <a:srcRect/>
-                    <a:stretch>
-                      <a:fillRect/>
-                    </a:stretch>
-                  </pic:blipFill>
-                  <pic:spPr bwMode="auto">
-                    <a:xfrm>
-                      <a:off x="0" y="0"/>
-                      <a:ext cx="9525" cy="9525"/>
-                    </a:xfrm>
-                    <a:prstGeom prst="rect">
-                      <a:avLst/>
-                    </a:prstGeom>
-                    <a:noFill/>
-                    <a:ln>
-                      <a:noFill/>
-                    </a:ln>
-                  </pic:spPr>
-                </pic:pic>
-              </a:graphicData>
-            </a:graphic>
-          </wp:inline>
-        </w:drawing>
-      </w:r>
-      <w:r>
-        <w:rPr>
-          <w:lang w:val="en-US"/>
-        </w:rPr>
-        <w:br/>
-        <w:t>Splits the players head, the player continues moving in the original direction and adding two more heads steering to the back/left and back/right. The new heads leave a hole behind when spawned.</w:t>
-      </w:r>
-    </w:p>
-    <w:p>
-      <w:pPr>
-        <w:pStyle w:val="NormalWeb"/>
-        <w:rPr>
-          <w:lang w:val="en-US"/>
-        </w:rPr>
-      </w:pPr>
+      <w:bookmarkStart w:id="0" w:name="_GoBack"/>
+      <w:bookmarkEnd w:id="0"/>
       <w:r>
         <w:rPr>
           <w:rStyle w:val="lev"/>
@@ -703,7 +648,20 @@
           <w:lang w:val="en-US"/>
         </w:rPr>
         <w:br/>
-        <w:t>Erases all lines on the field.</w:t>
+      </w:r>
+      <w:proofErr w:type="gramStart"/>
+      <w:r>
+        <w:rPr>
+          <w:lang w:val="en-US"/>
+        </w:rPr>
+        <w:t>Erases</w:t>
+      </w:r>
+      <w:proofErr w:type="gramEnd"/>
+      <w:r>
+        <w:rPr>
+          <w:lang w:val="en-US"/>
+        </w:rPr>
+        <w:t xml:space="preserve"> all lines on the field.</w:t>
       </w:r>
     </w:p>
     <w:sectPr>

</xml_diff>